<commit_message>
submit data on press of enter key during start up time successfully
</commit_message>
<xml_diff>
--- a/newfirstfile.docx
+++ b/newfirstfile.docx
@@ -1,7 +1,7 @@
 
 <file path=word/document.xml><?xml version="1.0" encoding="utf-8"?>
-<w:document xmlns:ve="http://schemas.openxmlformats.org/markup-compatibility/2006" xmlns:o="urn:schemas-microsoft-com:office:office" xmlns:r="http://schemas.openxmlformats.org/officeDocument/2006/relationships" xmlns:m="http://schemas.openxmlformats.org/officeDocument/2006/math" xmlns:v="urn:schemas-microsoft-com:vml" xmlns:wp="http://schemas.openxmlformats.org/drawingml/2006/wordprocessingDrawing" xmlns:w10="urn:schemas-microsoft-com:office:word" xmlns:w="http://schemas.openxmlformats.org/wordprocessingml/2006/main" xmlns:wne="http://schemas.microsoft.com/office/word/2006/wordml">
-  <!-- Generated by Aspose.Words for Java 10.4.0.0 -->
+<w:document xmlns:wpc="http://schemas.microsoft.com/office/word/2010/wordprocessingCanvas" xmlns:mc="http://schemas.openxmlformats.org/markup-compatibility/2006" xmlns:o="urn:schemas-microsoft-com:office:office" xmlns:r="http://schemas.openxmlformats.org/officeDocument/2006/relationships" xmlns:m="http://schemas.openxmlformats.org/officeDocument/2006/math" xmlns:v="urn:schemas-microsoft-com:vml" xmlns:wp14="http://schemas.microsoft.com/office/word/2010/wordprocessingDrawing" xmlns:wp="http://schemas.openxmlformats.org/drawingml/2006/wordprocessingDrawing" xmlns:w10="urn:schemas-microsoft-com:office:word" xmlns:w="http://schemas.openxmlformats.org/wordprocessingml/2006/main" xmlns:w14="http://schemas.microsoft.com/office/word/2010/wordml" xmlns:w15="http://schemas.microsoft.com/office/word/2012/wordml" xmlns:wne="http://schemas.microsoft.com/office/word/2006/wordml" xmlns:wpg="http://schemas.microsoft.com/office/word/2010/wordprocessingGroup" xmlns:wpi="http://schemas.microsoft.com/office/word/2010/wordprocessingInk" xmlns:wps="http://schemas.microsoft.com/office/word/2010/wordprocessingShape" mc:Ignorable="w14 w15 wp14">
+  <!-- Generated by Aspose.Words for Java 17.3.0.0 -->
   <w:body>
     <w:p>
       <w:r>
@@ -10,7 +10,7 @@
           <w:color w:val="FF0000"/>
           <w:sz w:val="24"/>
         </w:rPr>
-        <w:t>Evaluation Only. Created with Aspose.Words. Copyright 2003-2011 Aspose Pty Ltd.</w:t>
+        <w:t>Evaluation Only. Created with Aspose.Words. Copyright 2003-2017 Aspose Pty Ltd.</w:t>
       </w:r>
     </w:p>
     <w:p>
@@ -279,7 +279,7 @@
           <w:noProof/>
           <w:sz w:val="24"/>
         </w:rPr>
-        <w:t>14</w:t>
+        <w:t>7</w:t>
       </w:r>
       <w:r>
         <w:rPr>
@@ -346,7 +346,7 @@
       </w:r>
       <w:r>
         <w:rPr>
-          <w:rFonts w:cs="Times New Roman"/>
+          <w:rFonts w:ascii="Times New Roman" w:hAnsi="Times New Roman" w:cs="Times New Roman"/>
           <w:b/>
           <w:noProof/>
         </w:rPr>
@@ -387,6 +387,12 @@
       <w:r>
         <w:tab/>
         <w:t xml:space="preserve">   </w:t>
+      </w:r>
+      <w:r>
+        <w:rPr>
+          <w:noProof/>
+        </w:rPr>
+        <w:t>kartik</w:t>
       </w:r>
       <w:r>
         <w:t xml:space="preserve"> </w:t>
@@ -451,6 +457,12 @@
         <w:rPr>
           <w:noProof/>
         </w:rPr>
+        <w:t>sood</w:t>
+      </w:r>
+      <w:r>
+        <w:rPr>
+          <w:noProof/>
+        </w:rPr>
         <w:tab/>
       </w:r>
       <w:r>
@@ -477,6 +489,12 @@
           <w:noProof/>
         </w:rPr>
         <w:t xml:space="preserve">            </w:t>
+      </w:r>
+      <w:r>
+        <w:rPr>
+          <w:noProof/>
+        </w:rPr>
+        <w:t>jkhgkhgkhg</w:t>
       </w:r>
     </w:p>
     <w:p>
@@ -529,6 +547,12 @@
       <w:r>
         <w:tab/>
         <w:t xml:space="preserve">   </w:t>
+      </w:r>
+      <w:r>
+        <w:rPr>
+          <w:noProof/>
+        </w:rPr>
+        <w:t>7</w:t>
       </w:r>
     </w:p>
     <w:p>
@@ -745,7 +769,7 @@
 </file>
 
 <file path=word/styles.xml><?xml version="1.0" encoding="utf-8"?>
-<w:styles xmlns:r="http://schemas.openxmlformats.org/officeDocument/2006/relationships" xmlns:w="http://schemas.openxmlformats.org/wordprocessingml/2006/main">
+<w:styles xmlns:mc="http://schemas.openxmlformats.org/markup-compatibility/2006" xmlns:r="http://schemas.openxmlformats.org/officeDocument/2006/relationships" xmlns:w="http://schemas.openxmlformats.org/wordprocessingml/2006/main" xmlns:w14="http://schemas.microsoft.com/office/word/2010/wordml" xmlns:w15="http://schemas.microsoft.com/office/word/2012/wordml" mc:Ignorable="w14 w15">
   <w:docDefaults>
     <w:rPrDefault>
       <w:rPr>

</xml_diff>